<commit_message>
Ket noi den DB
</commit_message>
<xml_diff>
--- a/Fullstack.docx
+++ b/Fullstack.docx
@@ -133,10 +133,8 @@
           <w:sz w:val="26"/>
           <w:szCs w:val="26"/>
         </w:rPr>
-        <w:t>12h00</w:t>
-      </w:r>
-      <w:bookmarkStart w:id="0" w:name="_GoBack"/>
-      <w:bookmarkEnd w:id="0"/>
+        <w:t>12h15</w:t>
+      </w:r>
       <w:r>
         <w:rPr>
           <w:color w:val="4472C4" w:themeColor="accent5"/>
@@ -161,21 +159,29 @@
         </w:rPr>
         <w:t xml:space="preserve"> </w:t>
       </w:r>
-    </w:p>
-    <w:p>
-      <w:pPr>
-        <w:rPr>
-          <w:color w:val="000000" w:themeColor="text1"/>
-          <w:sz w:val="26"/>
-          <w:szCs w:val="26"/>
-        </w:rPr>
-      </w:pPr>
       <w:r>
         <w:rPr>
           <w:color w:val="4472C4" w:themeColor="accent5"/>
           <w:sz w:val="26"/>
           <w:szCs w:val="26"/>
         </w:rPr>
+        <w:t>2h40</w:t>
+      </w:r>
+    </w:p>
+    <w:p>
+      <w:pPr>
+        <w:rPr>
+          <w:color w:val="000000" w:themeColor="text1"/>
+          <w:sz w:val="26"/>
+          <w:szCs w:val="26"/>
+        </w:rPr>
+      </w:pPr>
+      <w:r>
+        <w:rPr>
+          <w:color w:val="4472C4" w:themeColor="accent5"/>
+          <w:sz w:val="26"/>
+          <w:szCs w:val="26"/>
+        </w:rPr>
         <w:t xml:space="preserve">Video: </w:t>
       </w:r>
       <w:r>
@@ -184,7 +190,7 @@
           <w:sz w:val="26"/>
           <w:szCs w:val="26"/>
         </w:rPr>
-        <w:t>30</w:t>
+        <w:t>32</w:t>
       </w:r>
       <w:r>
         <w:rPr>
@@ -192,16 +198,15 @@
           <w:sz w:val="26"/>
           <w:szCs w:val="26"/>
         </w:rPr>
-        <w:t>/</w:t>
-      </w:r>
-      <w:proofErr w:type="gramStart"/>
+        <w:t>/119</w:t>
+      </w:r>
       <w:r>
         <w:rPr>
           <w:color w:val="4472C4" w:themeColor="accent5"/>
           <w:sz w:val="26"/>
           <w:szCs w:val="26"/>
         </w:rPr>
-        <w:t>119</w:t>
+        <w:t xml:space="preserve"> </w:t>
       </w:r>
       <w:r>
         <w:rPr>
@@ -210,33 +215,6 @@
           <w:szCs w:val="26"/>
         </w:rPr>
         <w:t xml:space="preserve"> </w:t>
-      </w:r>
-      <w:r>
-        <w:rPr>
-          <w:color w:val="4472C4" w:themeColor="accent5"/>
-          <w:sz w:val="26"/>
-          <w:szCs w:val="26"/>
-        </w:rPr>
-        <w:t xml:space="preserve"> </w:t>
-      </w:r>
-      <w:proofErr w:type="spellStart"/>
-      <w:r>
-        <w:rPr>
-          <w:color w:val="4472C4" w:themeColor="accent5"/>
-          <w:sz w:val="26"/>
-          <w:szCs w:val="26"/>
-        </w:rPr>
-        <w:t>phut</w:t>
-      </w:r>
-      <w:proofErr w:type="spellEnd"/>
-      <w:proofErr w:type="gramEnd"/>
-      <w:r>
-        <w:rPr>
-          <w:color w:val="4472C4" w:themeColor="accent5"/>
-          <w:sz w:val="26"/>
-          <w:szCs w:val="26"/>
-        </w:rPr>
-        <w:t xml:space="preserve"> 55</w:t>
       </w:r>
     </w:p>
     <w:p>
@@ -10394,6 +10372,141 @@
       </w:r>
       <w:proofErr w:type="spellEnd"/>
       <w:proofErr w:type="gramEnd"/>
+    </w:p>
+    <w:p>
+      <w:pPr>
+        <w:pStyle w:val="ListParagraph"/>
+        <w:numPr>
+          <w:ilvl w:val="0"/>
+          <w:numId w:val="18"/>
+        </w:numPr>
+        <w:rPr>
+          <w:sz w:val="26"/>
+          <w:szCs w:val="26"/>
+        </w:rPr>
+      </w:pPr>
+      <w:proofErr w:type="spellStart"/>
+      <w:r>
+        <w:rPr>
+          <w:sz w:val="26"/>
+          <w:szCs w:val="26"/>
+        </w:rPr>
+        <w:t>npx</w:t>
+      </w:r>
+      <w:proofErr w:type="spellEnd"/>
+      <w:r>
+        <w:rPr>
+          <w:sz w:val="26"/>
+          <w:szCs w:val="26"/>
+        </w:rPr>
+        <w:t xml:space="preserve"> </w:t>
+      </w:r>
+      <w:proofErr w:type="spellStart"/>
+      <w:r>
+        <w:rPr>
+          <w:sz w:val="26"/>
+          <w:szCs w:val="26"/>
+        </w:rPr>
+        <w:t>sequelize</w:t>
+      </w:r>
+      <w:proofErr w:type="spellEnd"/>
+      <w:r>
+        <w:rPr>
+          <w:sz w:val="26"/>
+          <w:szCs w:val="26"/>
+        </w:rPr>
+        <w:t>-</w:t>
+      </w:r>
+      <w:proofErr w:type="gramStart"/>
+      <w:r>
+        <w:rPr>
+          <w:sz w:val="26"/>
+          <w:szCs w:val="26"/>
+        </w:rPr>
+        <w:t xml:space="preserve">cli  </w:t>
+      </w:r>
+      <w:proofErr w:type="spellStart"/>
+      <w:r>
+        <w:rPr>
+          <w:sz w:val="26"/>
+          <w:szCs w:val="26"/>
+        </w:rPr>
+        <w:t>db</w:t>
+      </w:r>
+      <w:proofErr w:type="gramEnd"/>
+      <w:r>
+        <w:rPr>
+          <w:sz w:val="26"/>
+          <w:szCs w:val="26"/>
+        </w:rPr>
+        <w:t>:seed:all</w:t>
+      </w:r>
+      <w:proofErr w:type="spellEnd"/>
+    </w:p>
+    <w:p>
+      <w:pPr>
+        <w:rPr>
+          <w:sz w:val="26"/>
+          <w:szCs w:val="26"/>
+        </w:rPr>
+      </w:pPr>
+      <w:r>
+        <w:rPr>
+          <w:sz w:val="26"/>
+          <w:szCs w:val="26"/>
+        </w:rPr>
+        <w:t xml:space="preserve">#24: </w:t>
+      </w:r>
+      <w:proofErr w:type="spellStart"/>
+      <w:r>
+        <w:rPr>
+          <w:sz w:val="26"/>
+          <w:szCs w:val="26"/>
+        </w:rPr>
+        <w:t>Cấu</w:t>
+      </w:r>
+      <w:proofErr w:type="spellEnd"/>
+      <w:r>
+        <w:rPr>
+          <w:sz w:val="26"/>
+          <w:szCs w:val="26"/>
+        </w:rPr>
+        <w:t xml:space="preserve"> </w:t>
+      </w:r>
+      <w:proofErr w:type="spellStart"/>
+      <w:r>
+        <w:rPr>
+          <w:sz w:val="26"/>
+          <w:szCs w:val="26"/>
+        </w:rPr>
+        <w:t>hình</w:t>
+      </w:r>
+      <w:proofErr w:type="spellEnd"/>
+      <w:r>
+        <w:rPr>
+          <w:sz w:val="26"/>
+          <w:szCs w:val="26"/>
+        </w:rPr>
+        <w:t xml:space="preserve"> </w:t>
+      </w:r>
+      <w:proofErr w:type="spellStart"/>
+      <w:r>
+        <w:rPr>
+          <w:sz w:val="26"/>
+          <w:szCs w:val="26"/>
+        </w:rPr>
+        <w:t>lại</w:t>
+      </w:r>
+      <w:proofErr w:type="spellEnd"/>
+      <w:r>
+        <w:rPr>
+          <w:sz w:val="26"/>
+          <w:szCs w:val="26"/>
+        </w:rPr>
+        <w:t xml:space="preserve"> Models</w:t>
+      </w:r>
+      <w:bookmarkStart w:id="0" w:name="_GoBack"/>
+      <w:bookmarkEnd w:id="0"/>
     </w:p>
     <w:p>
       <w:pPr>
@@ -13732,7 +13845,7 @@
 </file>
 
 <file path=customXml/itemProps1.xml><?xml version="1.0" encoding="utf-8"?>
-<ds:datastoreItem xmlns:ds="http://schemas.openxmlformats.org/officeDocument/2006/customXml" ds:itemID="{3AE60707-1D2F-4178-80C9-8F3BDD6F75D5}">
+<ds:datastoreItem xmlns:ds="http://schemas.openxmlformats.org/officeDocument/2006/customXml" ds:itemID="{C54E09E7-C2EF-47FC-9EA5-E49FFA55BCD5}">
   <ds:schemaRefs>
     <ds:schemaRef ds:uri="http://schemas.openxmlformats.org/officeDocument/2006/bibliography"/>
   </ds:schemaRefs>

</xml_diff>